<commit_message>
Extracted Gantt Diagram in pdf form
Για διευκόλυνση του αναγνώστη, του Τεχνικού Κειμένου, Team-plan-v0.1, έχει συμπεριληφθεί το διάγραμμα Gantt σε μορφή pdf.
</commit_message>
<xml_diff>
--- a/Documents/Team-plan-v0.1.docx
+++ b/Documents/Team-plan-v0.1.docx
@@ -2548,21 +2548,7 @@
         <w:rPr>
           <w:lang w:val="el-GR"/>
         </w:rPr>
-        <w:t xml:space="preserve">Εκτίμιση </w:t>
-      </w:r>
-      <w:proofErr w:type="spellStart"/>
-      <w:r>
-        <w:rPr>
-          <w:lang w:val="el-GR"/>
-        </w:rPr>
-        <w:t>Εφικτότητας</w:t>
-      </w:r>
-      <w:proofErr w:type="spellEnd"/>
-      <w:r>
-        <w:rPr>
-          <w:lang w:val="el-GR"/>
-        </w:rPr>
-        <w:t xml:space="preserve"> Έργου</w:t>
+        <w:t>Εκτίμιση Εφικτότητας Έργου</w:t>
       </w:r>
     </w:p>
     <w:p>
@@ -2780,19 +2766,36 @@
         <w:rPr>
           <w:b/>
           <w:bCs/>
-        </w:rPr>
-      </w:pPr>
-      <w:r>
-        <w:rPr>
-          <w:b/>
-          <w:bCs/>
-        </w:rPr>
-        <w:t>Domain model</w:t>
-      </w:r>
-      <w:r>
-        <w:rPr>
-          <w:b/>
-          <w:bCs/>
+          <w:lang w:val="el-GR"/>
+        </w:rPr>
+      </w:pPr>
+      <w:r>
+        <w:rPr>
+          <w:b/>
+          <w:bCs/>
+        </w:rPr>
+        <w:t>Domain</w:t>
+      </w:r>
+      <w:r>
+        <w:rPr>
+          <w:b/>
+          <w:bCs/>
+          <w:lang w:val="el-GR"/>
+        </w:rPr>
+        <w:t xml:space="preserve"> </w:t>
+      </w:r>
+      <w:r>
+        <w:rPr>
+          <w:b/>
+          <w:bCs/>
+        </w:rPr>
+        <w:t>model</w:t>
+      </w:r>
+      <w:r>
+        <w:rPr>
+          <w:b/>
+          <w:bCs/>
+          <w:lang w:val="el-GR"/>
         </w:rPr>
         <w:t xml:space="preserve">   2</w:t>
       </w:r>
@@ -2809,6 +2812,7 @@
         <w:rPr>
           <w:b/>
           <w:bCs/>
+          <w:lang w:val="el-GR"/>
         </w:rPr>
         <w:t xml:space="preserve"> </w:t>
       </w:r>
@@ -2820,6 +2824,9 @@
         </w:rPr>
       </w:pPr>
       <w:r>
+        <w:rPr>
+          <w:lang w:val="el-GR"/>
+        </w:rPr>
         <w:tab/>
       </w:r>
       <w:r>
@@ -2922,18 +2929,185 @@
           <w:bCs/>
           <w:lang w:val="el-GR"/>
         </w:rPr>
+        <w:t xml:space="preserve"> παραδοτεο</w:t>
+      </w:r>
+    </w:p>
+    <w:p>
+      <w:pPr>
+        <w:rPr>
+          <w:lang w:val="el-GR"/>
+        </w:rPr>
+      </w:pPr>
+      <w:r>
+        <w:rPr>
+          <w:lang w:val="el-GR"/>
+        </w:rPr>
+        <w:tab/>
+      </w:r>
+      <w:r>
+        <w:t>T</w:t>
+      </w:r>
+      <w:r>
+        <w:rPr>
+          <w:lang w:val="el-GR"/>
+        </w:rPr>
+        <w:t>2</w:t>
+      </w:r>
+      <w:r>
+        <w:rPr>
+          <w:lang w:val="el-GR"/>
+        </w:rPr>
+        <w:t>4</w:t>
+      </w:r>
+      <w:r>
+        <w:rPr>
+          <w:lang w:val="el-GR"/>
+        </w:rPr>
+        <w:t>:</w:t>
+      </w:r>
+      <w:r>
+        <w:rPr>
+          <w:lang w:val="el-GR"/>
+        </w:rPr>
+        <w:t>Σχεδιασμός Διαγραμμάτων Ευρωστίας</w:t>
+      </w:r>
+    </w:p>
+    <w:p>
+      <w:pPr>
+        <w:rPr>
+          <w:b/>
+          <w:bCs/>
+          <w:lang w:val="el-GR"/>
+        </w:rPr>
+      </w:pPr>
+    </w:p>
+    <w:p>
+      <w:pPr>
+        <w:rPr>
+          <w:b/>
+          <w:bCs/>
+          <w:lang w:val="el-GR"/>
+        </w:rPr>
+      </w:pPr>
+      <w:r>
+        <w:rPr>
+          <w:b/>
+          <w:bCs/>
+          <w:lang w:val="el-GR"/>
+        </w:rPr>
+        <w:t xml:space="preserve">Πρώτο </w:t>
+      </w:r>
+      <w:r>
+        <w:rPr>
+          <w:b/>
+          <w:bCs/>
+        </w:rPr>
+        <w:t>Revision</w:t>
+      </w:r>
+      <w:r>
+        <w:rPr>
+          <w:b/>
+          <w:bCs/>
+          <w:lang w:val="el-GR"/>
+        </w:rPr>
+        <w:tab/>
+      </w:r>
+      <w:r>
+        <w:rPr>
+          <w:b/>
+          <w:bCs/>
+          <w:lang w:val="el-GR"/>
+        </w:rPr>
+        <w:tab/>
+      </w:r>
+      <w:r>
+        <w:rPr>
+          <w:b/>
+          <w:bCs/>
+          <w:lang w:val="el-GR"/>
+        </w:rPr>
+        <w:t>3</w:t>
+      </w:r>
+      <w:r>
+        <w:rPr>
+          <w:b/>
+          <w:bCs/>
+          <w:vertAlign w:val="superscript"/>
+          <w:lang w:val="el-GR"/>
+        </w:rPr>
+        <w:t>ο</w:t>
+      </w:r>
+      <w:r>
+        <w:rPr>
+          <w:b/>
+          <w:bCs/>
+          <w:lang w:val="el-GR"/>
+        </w:rPr>
+        <w:t xml:space="preserve"> παραδοτεο</w:t>
+      </w:r>
+    </w:p>
+    <w:p>
+      <w:pPr>
+        <w:rPr>
+          <w:lang w:val="el-GR"/>
+        </w:rPr>
+      </w:pPr>
+      <w:r>
+        <w:rPr>
+          <w:b/>
+          <w:bCs/>
+          <w:lang w:val="el-GR"/>
+        </w:rPr>
+        <w:tab/>
+      </w:r>
+      <w:r>
+        <w:rPr>
+          <w:lang w:val="el-GR"/>
+        </w:rPr>
+        <w:t>Τ25</w:t>
+      </w:r>
+      <w:r>
+        <w:rPr>
+          <w:lang w:val="el-GR"/>
+        </w:rPr>
+        <w:t>:</w:t>
+      </w:r>
+      <w:r>
+        <w:rPr>
+          <w:lang w:val="el-GR"/>
+        </w:rPr>
+        <w:t>Δεύτερη</w:t>
+      </w:r>
+      <w:r>
+        <w:rPr>
+          <w:lang w:val="el-GR"/>
+        </w:rPr>
         <w:t xml:space="preserve"> </w:t>
       </w:r>
-      <w:proofErr w:type="spellStart"/>
-      <w:r>
-        <w:rPr>
-          <w:b/>
-          <w:bCs/>
-          <w:lang w:val="el-GR"/>
-        </w:rPr>
-        <w:t>παραδοτεο</w:t>
-      </w:r>
-      <w:proofErr w:type="spellEnd"/>
+      <w:r>
+        <w:rPr>
+          <w:lang w:val="el-GR"/>
+        </w:rPr>
+        <w:t xml:space="preserve">Έκδοση </w:t>
+      </w:r>
+      <w:r>
+        <w:t>User</w:t>
+      </w:r>
+      <w:r>
+        <w:rPr>
+          <w:lang w:val="el-GR"/>
+        </w:rPr>
+        <w:t xml:space="preserve"> </w:t>
+      </w:r>
+      <w:r>
+        <w:t>Cases</w:t>
+      </w:r>
+      <w:r>
+        <w:rPr>
+          <w:lang w:val="el-GR"/>
+        </w:rPr>
+        <w:t>(Εκτενέστερη Περιγραφή)</w:t>
+      </w:r>
     </w:p>
     <w:p>
       <w:pPr>
@@ -2954,13 +3128,215 @@
         <w:rPr>
           <w:lang w:val="el-GR"/>
         </w:rPr>
+        <w:t xml:space="preserve">26: </w:t>
+      </w:r>
+      <w:r>
+        <w:rPr>
+          <w:lang w:val="el-GR"/>
+        </w:rPr>
+        <w:t>Δεύτερη</w:t>
+      </w:r>
+      <w:r>
+        <w:rPr>
+          <w:lang w:val="el-GR"/>
+        </w:rPr>
+        <w:t xml:space="preserve"> </w:t>
+      </w:r>
+      <w:r>
+        <w:rPr>
+          <w:lang w:val="el-GR"/>
+        </w:rPr>
+        <w:t>Έκδοση</w:t>
+      </w:r>
+      <w:r>
+        <w:rPr>
+          <w:lang w:val="el-GR"/>
+        </w:rPr>
+        <w:t xml:space="preserve"> </w:t>
+      </w:r>
+      <w:r>
+        <w:t>Domain</w:t>
+      </w:r>
+      <w:r>
+        <w:rPr>
+          <w:lang w:val="el-GR"/>
+        </w:rPr>
+        <w:t xml:space="preserve"> </w:t>
+      </w:r>
+      <w:r>
+        <w:t>Model</w:t>
+      </w:r>
+      <w:r>
+        <w:rPr>
+          <w:lang w:val="el-GR"/>
+        </w:rPr>
+        <w:t>(</w:t>
+      </w:r>
+      <w:r>
+        <w:rPr>
+          <w:lang w:val="el-GR"/>
+        </w:rPr>
+        <w:t>Προσθήκη Ιδιοτήτων Κλάσεων)</w:t>
+      </w:r>
+    </w:p>
+    <w:p>
+      <w:pPr>
+        <w:rPr>
+          <w:lang w:val="el-GR"/>
+        </w:rPr>
+      </w:pPr>
+      <w:r>
+        <w:rPr>
+          <w:lang w:val="el-GR"/>
+        </w:rPr>
+        <w:tab/>
+      </w:r>
+      <w:r>
+        <w:t>T</w:t>
+      </w:r>
+      <w:r>
+        <w:rPr>
+          <w:lang w:val="el-GR"/>
+        </w:rPr>
+        <w:t xml:space="preserve">27: </w:t>
+      </w:r>
+      <w:r>
+        <w:rPr>
+          <w:lang w:val="el-GR"/>
+        </w:rPr>
+        <w:t>Δεύτερη</w:t>
+      </w:r>
+      <w:r>
+        <w:rPr>
+          <w:lang w:val="el-GR"/>
+        </w:rPr>
+        <w:t xml:space="preserve"> </w:t>
+      </w:r>
+      <w:r>
+        <w:rPr>
+          <w:lang w:val="el-GR"/>
+        </w:rPr>
+        <w:t>Έκδοση</w:t>
+      </w:r>
+      <w:r>
+        <w:rPr>
+          <w:lang w:val="el-GR"/>
+        </w:rPr>
+        <w:t xml:space="preserve"> Κώδικα</w:t>
+      </w:r>
+      <w:r>
+        <w:rPr>
+          <w:lang w:val="el-GR"/>
+        </w:rPr>
+        <w:t>(</w:t>
+      </w:r>
+      <w:r>
+        <w:rPr>
+          <w:lang w:val="el-GR"/>
+        </w:rPr>
+        <w:t xml:space="preserve">Επέκταση του </w:t>
+      </w:r>
+      <w:r>
+        <w:t>UI</w:t>
+      </w:r>
+      <w:r>
+        <w:rPr>
+          <w:lang w:val="el-GR"/>
+        </w:rPr>
+        <w:t>)</w:t>
+      </w:r>
+    </w:p>
+    <w:p>
+      <w:pPr>
+        <w:rPr>
+          <w:b/>
+          <w:bCs/>
+          <w:lang w:val="el-GR"/>
+        </w:rPr>
+      </w:pPr>
+    </w:p>
+    <w:p>
+      <w:pPr>
+        <w:rPr>
+          <w:b/>
+          <w:bCs/>
+          <w:lang w:val="el-GR"/>
+        </w:rPr>
+      </w:pPr>
+      <w:r>
+        <w:rPr>
+          <w:b/>
+          <w:bCs/>
+        </w:rPr>
+        <w:t>Sequence</w:t>
+      </w:r>
+      <w:r>
+        <w:rPr>
+          <w:b/>
+          <w:bCs/>
+          <w:lang w:val="el-GR"/>
+        </w:rPr>
+        <w:t xml:space="preserve"> </w:t>
+      </w:r>
+      <w:r>
+        <w:rPr>
+          <w:b/>
+          <w:bCs/>
+        </w:rPr>
+        <w:t>diagrams</w:t>
+      </w:r>
+      <w:r>
+        <w:rPr>
+          <w:b/>
+          <w:bCs/>
+          <w:lang w:val="el-GR"/>
+        </w:rPr>
+        <w:t xml:space="preserve">       4</w:t>
+      </w:r>
+      <w:r>
+        <w:rPr>
+          <w:b/>
+          <w:bCs/>
+          <w:vertAlign w:val="superscript"/>
+          <w:lang w:val="el-GR"/>
+        </w:rPr>
+        <w:t>ο</w:t>
+      </w:r>
+      <w:r>
+        <w:rPr>
+          <w:b/>
+          <w:bCs/>
+          <w:lang w:val="el-GR"/>
+        </w:rPr>
+        <w:t xml:space="preserve"> παραδοτεο</w:t>
+      </w:r>
+    </w:p>
+    <w:p>
+      <w:pPr>
+        <w:rPr>
+          <w:lang w:val="el-GR"/>
+        </w:rPr>
+      </w:pPr>
+      <w:r>
+        <w:rPr>
+          <w:lang w:val="el-GR"/>
+        </w:rPr>
+        <w:tab/>
+      </w:r>
+      <w:r>
+        <w:t>T</w:t>
+      </w:r>
+      <w:r>
+        <w:rPr>
+          <w:lang w:val="el-GR"/>
+        </w:rPr>
         <w:t>2</w:t>
       </w:r>
       <w:r>
         <w:rPr>
           <w:lang w:val="el-GR"/>
         </w:rPr>
-        <w:t>4</w:t>
+        <w:t>8</w:t>
       </w:r>
       <w:r>
         <w:rPr>
@@ -2972,406 +3348,22 @@
         <w:rPr>
           <w:lang w:val="el-GR"/>
         </w:rPr>
-        <w:t>Σχεδιασμός Διαγραμμάτων Ευρωστίας</w:t>
-      </w:r>
-    </w:p>
-    <w:p>
-      <w:pPr>
-        <w:rPr>
-          <w:b/>
-          <w:bCs/>
-          <w:lang w:val="el-GR"/>
-        </w:rPr>
-      </w:pPr>
-    </w:p>
-    <w:p>
-      <w:pPr>
-        <w:rPr>
-          <w:b/>
-          <w:bCs/>
-          <w:lang w:val="el-GR"/>
-        </w:rPr>
-      </w:pPr>
-      <w:r>
-        <w:rPr>
-          <w:b/>
-          <w:bCs/>
-          <w:lang w:val="el-GR"/>
-        </w:rPr>
-        <w:t xml:space="preserve">Πρώτο </w:t>
-      </w:r>
-      <w:r>
-        <w:rPr>
-          <w:b/>
-          <w:bCs/>
-        </w:rPr>
-        <w:t>Revision</w:t>
-      </w:r>
-      <w:r>
-        <w:rPr>
-          <w:b/>
-          <w:bCs/>
-          <w:lang w:val="el-GR"/>
-        </w:rPr>
-        <w:tab/>
-      </w:r>
-      <w:r>
-        <w:rPr>
-          <w:b/>
-          <w:bCs/>
-          <w:lang w:val="el-GR"/>
-        </w:rPr>
-        <w:tab/>
-      </w:r>
-      <w:r>
-        <w:rPr>
-          <w:b/>
-          <w:bCs/>
-          <w:lang w:val="el-GR"/>
-        </w:rPr>
-        <w:t>3</w:t>
-      </w:r>
-      <w:r>
-        <w:rPr>
-          <w:b/>
-          <w:bCs/>
-          <w:vertAlign w:val="superscript"/>
-          <w:lang w:val="el-GR"/>
-        </w:rPr>
-        <w:t>ο</w:t>
-      </w:r>
-      <w:r>
-        <w:rPr>
-          <w:b/>
-          <w:bCs/>
-          <w:lang w:val="el-GR"/>
-        </w:rPr>
-        <w:t xml:space="preserve"> </w:t>
-      </w:r>
-      <w:proofErr w:type="spellStart"/>
-      <w:r>
-        <w:rPr>
-          <w:b/>
-          <w:bCs/>
-          <w:lang w:val="el-GR"/>
-        </w:rPr>
-        <w:t>παραδοτεο</w:t>
-      </w:r>
-      <w:proofErr w:type="spellEnd"/>
-    </w:p>
-    <w:p>
-      <w:pPr>
-        <w:rPr>
-          <w:lang w:val="el-GR"/>
-        </w:rPr>
-      </w:pPr>
-      <w:r>
-        <w:rPr>
-          <w:b/>
-          <w:bCs/>
-          <w:lang w:val="el-GR"/>
-        </w:rPr>
-        <w:tab/>
-      </w:r>
-      <w:r>
-        <w:rPr>
-          <w:lang w:val="el-GR"/>
-        </w:rPr>
-        <w:t>Τ25</w:t>
-      </w:r>
-      <w:r>
-        <w:rPr>
-          <w:lang w:val="el-GR"/>
-        </w:rPr>
-        <w:t>:</w:t>
-      </w:r>
-      <w:r>
-        <w:rPr>
-          <w:lang w:val="el-GR"/>
-        </w:rPr>
-        <w:t>Δεύτερη</w:t>
-      </w:r>
-      <w:r>
-        <w:rPr>
-          <w:lang w:val="el-GR"/>
-        </w:rPr>
-        <w:t xml:space="preserve"> </w:t>
-      </w:r>
-      <w:r>
-        <w:rPr>
-          <w:lang w:val="el-GR"/>
-        </w:rPr>
-        <w:t xml:space="preserve">Έκδοση </w:t>
-      </w:r>
-      <w:r>
-        <w:t>User</w:t>
-      </w:r>
-      <w:r>
-        <w:rPr>
-          <w:lang w:val="el-GR"/>
-        </w:rPr>
-        <w:t xml:space="preserve"> </w:t>
-      </w:r>
-      <w:r>
-        <w:t>Cases</w:t>
-      </w:r>
-      <w:r>
-        <w:rPr>
-          <w:lang w:val="el-GR"/>
-        </w:rPr>
-        <w:t>(Εκτενέστερη Περιγραφή)</w:t>
-      </w:r>
-    </w:p>
-    <w:p>
-      <w:pPr>
-        <w:rPr>
-          <w:lang w:val="el-GR"/>
-        </w:rPr>
-      </w:pPr>
-      <w:r>
-        <w:rPr>
-          <w:lang w:val="el-GR"/>
-        </w:rPr>
-        <w:tab/>
-      </w:r>
-      <w:r>
-        <w:t>T</w:t>
-      </w:r>
-      <w:r>
-        <w:rPr>
-          <w:lang w:val="el-GR"/>
-        </w:rPr>
-        <w:t xml:space="preserve">26: </w:t>
-      </w:r>
-      <w:r>
-        <w:rPr>
-          <w:lang w:val="el-GR"/>
-        </w:rPr>
-        <w:t>Δεύτερη</w:t>
-      </w:r>
-      <w:r>
-        <w:rPr>
-          <w:lang w:val="el-GR"/>
-        </w:rPr>
-        <w:t xml:space="preserve"> </w:t>
-      </w:r>
-      <w:r>
-        <w:rPr>
-          <w:lang w:val="el-GR"/>
-        </w:rPr>
-        <w:t>Έκδοση</w:t>
-      </w:r>
-      <w:r>
-        <w:rPr>
-          <w:lang w:val="el-GR"/>
-        </w:rPr>
-        <w:t xml:space="preserve"> </w:t>
-      </w:r>
-      <w:r>
-        <w:t>Domain</w:t>
-      </w:r>
-      <w:r>
-        <w:rPr>
-          <w:lang w:val="el-GR"/>
-        </w:rPr>
-        <w:t xml:space="preserve"> </w:t>
-      </w:r>
-      <w:r>
-        <w:t>Model</w:t>
-      </w:r>
-      <w:r>
-        <w:rPr>
-          <w:lang w:val="el-GR"/>
-        </w:rPr>
-        <w:t>(</w:t>
-      </w:r>
-      <w:r>
-        <w:rPr>
-          <w:lang w:val="el-GR"/>
-        </w:rPr>
-        <w:t>Προσθήκη Ιδιοτήτων Κλάσεων)</w:t>
-      </w:r>
-    </w:p>
-    <w:p>
-      <w:pPr>
-        <w:rPr>
-          <w:lang w:val="el-GR"/>
-        </w:rPr>
-      </w:pPr>
-      <w:r>
-        <w:rPr>
-          <w:lang w:val="el-GR"/>
-        </w:rPr>
-        <w:tab/>
-      </w:r>
-      <w:r>
-        <w:t>T</w:t>
-      </w:r>
-      <w:r>
-        <w:rPr>
-          <w:lang w:val="el-GR"/>
-        </w:rPr>
-        <w:t xml:space="preserve">27: </w:t>
-      </w:r>
-      <w:r>
-        <w:rPr>
-          <w:lang w:val="el-GR"/>
-        </w:rPr>
-        <w:t>Δεύτερη</w:t>
-      </w:r>
-      <w:r>
-        <w:rPr>
-          <w:lang w:val="el-GR"/>
-        </w:rPr>
-        <w:t xml:space="preserve"> </w:t>
-      </w:r>
-      <w:r>
-        <w:rPr>
-          <w:lang w:val="el-GR"/>
-        </w:rPr>
-        <w:t>Έκδοση</w:t>
-      </w:r>
-      <w:r>
-        <w:rPr>
-          <w:lang w:val="el-GR"/>
-        </w:rPr>
-        <w:t xml:space="preserve"> Κώδικα</w:t>
-      </w:r>
-      <w:r>
-        <w:rPr>
-          <w:lang w:val="el-GR"/>
-        </w:rPr>
-        <w:t>(</w:t>
-      </w:r>
-      <w:r>
-        <w:rPr>
-          <w:lang w:val="el-GR"/>
-        </w:rPr>
-        <w:t xml:space="preserve">Επέκταση του </w:t>
-      </w:r>
-      <w:r>
-        <w:t>UI</w:t>
-      </w:r>
-      <w:r>
-        <w:rPr>
-          <w:lang w:val="el-GR"/>
-        </w:rPr>
-        <w:t>)</w:t>
-      </w:r>
-    </w:p>
-    <w:p>
-      <w:pPr>
-        <w:rPr>
-          <w:b/>
-          <w:bCs/>
-          <w:lang w:val="el-GR"/>
-        </w:rPr>
-      </w:pPr>
-    </w:p>
-    <w:p>
-      <w:pPr>
-        <w:rPr>
-          <w:b/>
-          <w:bCs/>
-          <w:lang w:val="el-GR"/>
-        </w:rPr>
-      </w:pPr>
-      <w:r>
-        <w:rPr>
-          <w:b/>
-          <w:bCs/>
-        </w:rPr>
-        <w:t>Sequence</w:t>
-      </w:r>
-      <w:r>
-        <w:rPr>
-          <w:b/>
-          <w:bCs/>
-          <w:lang w:val="el-GR"/>
-        </w:rPr>
-        <w:t xml:space="preserve"> </w:t>
-      </w:r>
-      <w:r>
-        <w:rPr>
-          <w:b/>
-          <w:bCs/>
-        </w:rPr>
-        <w:t>diagrams</w:t>
-      </w:r>
-      <w:r>
-        <w:rPr>
-          <w:b/>
-          <w:bCs/>
-          <w:lang w:val="el-GR"/>
-        </w:rPr>
-        <w:t xml:space="preserve">       4</w:t>
-      </w:r>
-      <w:r>
-        <w:rPr>
-          <w:b/>
-          <w:bCs/>
-          <w:vertAlign w:val="superscript"/>
-          <w:lang w:val="el-GR"/>
-        </w:rPr>
-        <w:t>ο</w:t>
-      </w:r>
-      <w:r>
-        <w:rPr>
-          <w:b/>
-          <w:bCs/>
-          <w:lang w:val="el-GR"/>
-        </w:rPr>
-        <w:t xml:space="preserve"> </w:t>
-      </w:r>
-      <w:proofErr w:type="spellStart"/>
-      <w:r>
-        <w:rPr>
-          <w:b/>
-          <w:bCs/>
-          <w:lang w:val="el-GR"/>
-        </w:rPr>
-        <w:t>παραδοτεο</w:t>
-      </w:r>
-      <w:proofErr w:type="spellEnd"/>
-    </w:p>
-    <w:p>
-      <w:pPr>
-        <w:rPr>
-          <w:lang w:val="el-GR"/>
-        </w:rPr>
-      </w:pPr>
-      <w:r>
-        <w:rPr>
-          <w:lang w:val="el-GR"/>
-        </w:rPr>
-        <w:tab/>
-      </w:r>
-      <w:r>
-        <w:t>T</w:t>
-      </w:r>
-      <w:r>
-        <w:rPr>
-          <w:lang w:val="el-GR"/>
-        </w:rPr>
-        <w:t>2</w:t>
-      </w:r>
-      <w:r>
-        <w:rPr>
-          <w:lang w:val="el-GR"/>
-        </w:rPr>
-        <w:t>8</w:t>
-      </w:r>
-      <w:r>
-        <w:rPr>
-          <w:lang w:val="el-GR"/>
-        </w:rPr>
-        <w:t>:</w:t>
-      </w:r>
-      <w:r>
-        <w:rPr>
-          <w:lang w:val="el-GR"/>
-        </w:rPr>
         <w:t>Σχεδιασμός Διαγραμμάτων Ακολουθίας</w:t>
+      </w:r>
+      <w:r>
+        <w:rPr>
+          <w:lang w:val="el-GR"/>
+        </w:rPr>
+        <w:t xml:space="preserve">  (θελει </w:t>
+      </w:r>
+      <w:r>
+        <w:t>robustness</w:t>
+      </w:r>
+      <w:r>
+        <w:rPr>
+          <w:lang w:val="el-GR"/>
+        </w:rPr>
+        <w:t xml:space="preserve"> )</w:t>
       </w:r>
     </w:p>
     <w:p>
@@ -3446,18 +3438,8 @@
           <w:bCs/>
           <w:lang w:val="el-GR"/>
         </w:rPr>
-        <w:t xml:space="preserve"> </w:t>
-      </w:r>
-      <w:proofErr w:type="spellStart"/>
-      <w:r>
-        <w:rPr>
-          <w:b/>
-          <w:bCs/>
-          <w:lang w:val="el-GR"/>
-        </w:rPr>
-        <w:t>παραδοτεο</w:t>
-      </w:r>
-      <w:proofErr w:type="spellEnd"/>
+        <w:t xml:space="preserve"> παραδοτεο</w:t>
+      </w:r>
     </w:p>
     <w:p>
       <w:pPr>
@@ -3752,19 +3734,11 @@
         <w:tab/>
         <w:t>(</w:t>
       </w:r>
-      <w:proofErr w:type="spellStart"/>
-      <w:r>
-        <w:rPr>
-          <w:lang w:val="el-GR"/>
-        </w:rPr>
-        <w:t>προυποθεση</w:t>
-      </w:r>
-      <w:proofErr w:type="spellEnd"/>
-      <w:r>
-        <w:rPr>
-          <w:lang w:val="el-GR"/>
-        </w:rPr>
-        <w:t xml:space="preserve"> Τ28</w:t>
+      <w:r>
+        <w:rPr>
+          <w:lang w:val="el-GR"/>
+        </w:rPr>
+        <w:t>προυποθεση Τ28</w:t>
       </w:r>
       <w:r>
         <w:rPr>
@@ -3844,18 +3818,8 @@
           <w:bCs/>
           <w:lang w:val="el-GR"/>
         </w:rPr>
-        <w:t xml:space="preserve"> </w:t>
-      </w:r>
-      <w:proofErr w:type="spellStart"/>
-      <w:r>
-        <w:rPr>
-          <w:b/>
-          <w:bCs/>
-          <w:lang w:val="el-GR"/>
-        </w:rPr>
-        <w:t>παραδοτεο</w:t>
-      </w:r>
-      <w:proofErr w:type="spellEnd"/>
+        <w:t xml:space="preserve"> παραδοτεο</w:t>
+      </w:r>
     </w:p>
     <w:p>
       <w:pPr>
@@ -3893,19 +3857,11 @@
         </w:rPr>
         <w:t xml:space="preserve">  (</w:t>
       </w:r>
-      <w:proofErr w:type="spellStart"/>
-      <w:r>
-        <w:rPr>
-          <w:lang w:val="el-GR"/>
-        </w:rPr>
-        <w:t>προυποθεση</w:t>
-      </w:r>
-      <w:proofErr w:type="spellEnd"/>
-      <w:r>
-        <w:rPr>
-          <w:lang w:val="el-GR"/>
-        </w:rPr>
-        <w:t xml:space="preserve"> </w:t>
+      <w:r>
+        <w:rPr>
+          <w:lang w:val="el-GR"/>
+        </w:rPr>
+        <w:t xml:space="preserve">προυποθεση </w:t>
       </w:r>
       <w:r>
         <w:t>domain</w:t>
@@ -4574,31 +4530,13 @@
                 <w:lang w:val="el-GR"/>
               </w:rPr>
             </w:pPr>
-            <w:proofErr w:type="spellStart"/>
             <w:r>
               <w:rPr>
                 <w:color w:val="000000" w:themeColor="text1"/>
                 <w:lang w:val="el-GR"/>
               </w:rPr>
-              <w:t>Ενωρίτερη</w:t>
-            </w:r>
-            <w:proofErr w:type="spellEnd"/>
-            <w:r>
-              <w:rPr>
-                <w:color w:val="000000" w:themeColor="text1"/>
-                <w:lang w:val="el-GR"/>
-              </w:rPr>
-              <w:t>/</w:t>
-            </w:r>
-            <w:proofErr w:type="spellStart"/>
-            <w:r>
-              <w:rPr>
-                <w:color w:val="000000" w:themeColor="text1"/>
-                <w:lang w:val="el-GR"/>
-              </w:rPr>
-              <w:t>ος</w:t>
-            </w:r>
-            <w:proofErr w:type="spellEnd"/>
+              <w:t>Ενωρίτερη/ος</w:t>
+            </w:r>
           </w:p>
         </w:tc>
         <w:tc>
@@ -5068,23 +5006,7 @@
                 <w:szCs w:val="20"/>
                 <w:lang w:val="el-GR"/>
               </w:rPr>
-              <w:t xml:space="preserve">   </w:t>
-            </w:r>
-            <w:r>
-              <w:rPr>
-                <w:sz w:val="20"/>
-                <w:szCs w:val="20"/>
-                <w:lang w:val="el-GR"/>
-              </w:rPr>
-              <w:t xml:space="preserve">        0</w:t>
-            </w:r>
-            <w:r>
-              <w:rPr>
-                <w:sz w:val="20"/>
-                <w:szCs w:val="20"/>
-                <w:lang w:val="el-GR"/>
-              </w:rPr>
-              <w:t xml:space="preserve">                                </w:t>
+              <w:t xml:space="preserve">           0                                </w:t>
             </w:r>
           </w:p>
           <w:p>
@@ -5206,15 +5128,7 @@
                 <w:szCs w:val="20"/>
                 <w:lang w:val="el-GR"/>
               </w:rPr>
-              <w:t xml:space="preserve">         </w:t>
-            </w:r>
-            <w:r>
-              <w:rPr>
-                <w:sz w:val="20"/>
-                <w:szCs w:val="20"/>
-                <w:lang w:val="el-GR"/>
-              </w:rPr>
-              <w:t xml:space="preserve"> </w:t>
+              <w:t xml:space="preserve">          </w:t>
             </w:r>
             <w:r>
               <w:rPr>
@@ -5284,23 +5198,7 @@
                 <w:szCs w:val="20"/>
                 <w:lang w:val="el-GR"/>
               </w:rPr>
-              <w:t xml:space="preserve">         2Μαρτ.          </w:t>
-            </w:r>
-            <w:r>
-              <w:rPr>
-                <w:sz w:val="20"/>
-                <w:szCs w:val="20"/>
-                <w:lang w:val="el-GR"/>
-              </w:rPr>
-              <w:t xml:space="preserve">                 </w:t>
-            </w:r>
-            <w:r>
-              <w:rPr>
-                <w:sz w:val="20"/>
-                <w:szCs w:val="20"/>
-                <w:lang w:val="el-GR"/>
-              </w:rPr>
-              <w:t xml:space="preserve">      </w:t>
+              <w:t xml:space="preserve">         2Μαρτ.                                 </w:t>
             </w:r>
           </w:p>
           <w:p>
@@ -6266,15 +6164,7 @@
                 <w:szCs w:val="20"/>
                 <w:lang w:val="el-GR"/>
               </w:rPr>
-              <w:t xml:space="preserve">          </w:t>
-            </w:r>
-            <w:r>
-              <w:rPr>
-                <w:sz w:val="20"/>
-                <w:szCs w:val="20"/>
-                <w:lang w:val="el-GR"/>
-              </w:rPr>
-              <w:t>1</w:t>
+              <w:t xml:space="preserve">          1</w:t>
             </w:r>
             <w:r>
               <w:rPr>
@@ -6587,23 +6477,7 @@
                 <w:szCs w:val="20"/>
                 <w:lang w:val="el-GR"/>
               </w:rPr>
-              <w:t xml:space="preserve">          </w:t>
-            </w:r>
-            <w:r>
-              <w:rPr>
-                <w:sz w:val="20"/>
-                <w:szCs w:val="20"/>
-                <w:lang w:val="el-GR"/>
-              </w:rPr>
-              <w:t>5</w:t>
-            </w:r>
-            <w:r>
-              <w:rPr>
-                <w:sz w:val="20"/>
-                <w:szCs w:val="20"/>
-                <w:lang w:val="el-GR"/>
-              </w:rPr>
-              <w:t xml:space="preserve">Μαρτ.                                </w:t>
+              <w:t xml:space="preserve">          5Μαρτ.                                </w:t>
             </w:r>
           </w:p>
           <w:p>
@@ -6631,15 +6505,7 @@
                 <w:szCs w:val="20"/>
                 <w:lang w:val="el-GR"/>
               </w:rPr>
-              <w:t>3</w:t>
-            </w:r>
-            <w:r>
-              <w:rPr>
-                <w:sz w:val="20"/>
-                <w:szCs w:val="20"/>
-                <w:lang w:val="el-GR"/>
-              </w:rPr>
-              <w:t>Μαρτ.</w:t>
+              <w:t>3Μαρτ.</w:t>
             </w:r>
           </w:p>
         </w:tc>
@@ -6665,23 +6531,7 @@
                 <w:szCs w:val="20"/>
                 <w:lang w:val="el-GR"/>
               </w:rPr>
-              <w:t xml:space="preserve">           </w:t>
-            </w:r>
-            <w:r>
-              <w:rPr>
-                <w:sz w:val="20"/>
-                <w:szCs w:val="20"/>
-                <w:lang w:val="el-GR"/>
-              </w:rPr>
-              <w:t>3Μαρτ.</w:t>
-            </w:r>
-            <w:r>
-              <w:rPr>
-                <w:sz w:val="20"/>
-                <w:szCs w:val="20"/>
-                <w:lang w:val="el-GR"/>
-              </w:rPr>
-              <w:t xml:space="preserve">                                </w:t>
+              <w:t xml:space="preserve">           3Μαρτ.                                </w:t>
             </w:r>
           </w:p>
           <w:p>
@@ -6810,23 +6660,7 @@
                 <w:szCs w:val="20"/>
                 <w:lang w:val="el-GR"/>
               </w:rPr>
-              <w:t xml:space="preserve">          1</w:t>
-            </w:r>
-            <w:r>
-              <w:rPr>
-                <w:sz w:val="20"/>
-                <w:szCs w:val="20"/>
-                <w:lang w:val="el-GR"/>
-              </w:rPr>
-              <w:t>6</w:t>
-            </w:r>
-            <w:r>
-              <w:rPr>
-                <w:sz w:val="20"/>
-                <w:szCs w:val="20"/>
-                <w:lang w:val="el-GR"/>
-              </w:rPr>
-              <w:t xml:space="preserve">Μαρτ.                                </w:t>
+              <w:t xml:space="preserve">          16Μαρτ.                                </w:t>
             </w:r>
           </w:p>
           <w:p>
@@ -6853,23 +6687,7 @@
                 <w:szCs w:val="20"/>
                 <w:lang w:val="el-GR"/>
               </w:rPr>
-              <w:t>1</w:t>
-            </w:r>
-            <w:r>
-              <w:rPr>
-                <w:sz w:val="20"/>
-                <w:szCs w:val="20"/>
-                <w:lang w:val="el-GR"/>
-              </w:rPr>
-              <w:t>5</w:t>
-            </w:r>
-            <w:r>
-              <w:rPr>
-                <w:sz w:val="20"/>
-                <w:szCs w:val="20"/>
-                <w:lang w:val="el-GR"/>
-              </w:rPr>
-              <w:t>Μαρτ.</w:t>
+              <w:t>15Μαρτ.</w:t>
             </w:r>
           </w:p>
         </w:tc>
@@ -7311,13 +7129,7 @@
                 <w:lang w:val="el-GR"/>
               </w:rPr>
               <w:lastRenderedPageBreak/>
-              <w:t>Τ</w:t>
-            </w:r>
-            <w:r>
-              <w:rPr>
-                <w:lang w:val="el-GR"/>
-              </w:rPr>
-              <w:t>18,Τ19</w:t>
+              <w:t>Τ18,Τ19</w:t>
             </w:r>
           </w:p>
         </w:tc>
@@ -7368,23 +7180,7 @@
                 <w:szCs w:val="20"/>
                 <w:lang w:val="el-GR"/>
               </w:rPr>
-              <w:t xml:space="preserve">          </w:t>
-            </w:r>
-            <w:r>
-              <w:rPr>
-                <w:sz w:val="20"/>
-                <w:szCs w:val="20"/>
-                <w:lang w:val="el-GR"/>
-              </w:rPr>
-              <w:t>21</w:t>
-            </w:r>
-            <w:r>
-              <w:rPr>
-                <w:sz w:val="20"/>
-                <w:szCs w:val="20"/>
-                <w:lang w:val="el-GR"/>
-              </w:rPr>
-              <w:t xml:space="preserve">Μαρτ.                                </w:t>
+              <w:t xml:space="preserve">          21Μαρτ.                                </w:t>
             </w:r>
           </w:p>
           <w:p>
@@ -7419,23 +7215,7 @@
                 <w:szCs w:val="20"/>
                 <w:lang w:val="el-GR"/>
               </w:rPr>
-              <w:t>1</w:t>
-            </w:r>
-            <w:r>
-              <w:rPr>
-                <w:sz w:val="20"/>
-                <w:szCs w:val="20"/>
-                <w:lang w:val="el-GR"/>
-              </w:rPr>
-              <w:t>8</w:t>
-            </w:r>
-            <w:r>
-              <w:rPr>
-                <w:sz w:val="20"/>
-                <w:szCs w:val="20"/>
-                <w:lang w:val="el-GR"/>
-              </w:rPr>
-              <w:t>Μαρτ.</w:t>
+              <w:t>18Μαρτ.</w:t>
             </w:r>
           </w:p>
         </w:tc>
@@ -7654,23 +7434,13 @@
               </w:rPr>
               <w:t>27</w:t>
             </w:r>
-            <w:proofErr w:type="spellStart"/>
-            <w:r>
-              <w:rPr>
-                <w:sz w:val="20"/>
-                <w:szCs w:val="20"/>
-                <w:lang w:val="el-GR"/>
-              </w:rPr>
-              <w:t>Μαρτ</w:t>
-            </w:r>
-            <w:proofErr w:type="spellEnd"/>
-            <w:r>
-              <w:rPr>
-                <w:sz w:val="20"/>
-                <w:szCs w:val="20"/>
-                <w:lang w:val="el-GR"/>
-              </w:rPr>
-              <w:t xml:space="preserve">.                                </w:t>
+            <w:r>
+              <w:rPr>
+                <w:sz w:val="20"/>
+                <w:szCs w:val="20"/>
+                <w:lang w:val="el-GR"/>
+              </w:rPr>
+              <w:t xml:space="preserve">Μαρτ.                                </w:t>
             </w:r>
           </w:p>
           <w:p>
@@ -7706,23 +7476,13 @@
               </w:rPr>
               <w:t>21</w:t>
             </w:r>
-            <w:proofErr w:type="spellStart"/>
-            <w:r>
-              <w:rPr>
-                <w:sz w:val="20"/>
-                <w:szCs w:val="20"/>
-                <w:lang w:val="el-GR"/>
-              </w:rPr>
-              <w:t>Μαρτ</w:t>
-            </w:r>
-            <w:proofErr w:type="spellEnd"/>
-            <w:r>
-              <w:rPr>
-                <w:sz w:val="20"/>
-                <w:szCs w:val="20"/>
-                <w:lang w:val="el-GR"/>
-              </w:rPr>
-              <w:t>.</w:t>
+            <w:r>
+              <w:rPr>
+                <w:sz w:val="20"/>
+                <w:szCs w:val="20"/>
+                <w:lang w:val="el-GR"/>
+              </w:rPr>
+              <w:t>Μαρτ.</w:t>
             </w:r>
           </w:p>
         </w:tc>
@@ -7767,23 +7527,13 @@
               </w:rPr>
               <w:t>27</w:t>
             </w:r>
-            <w:proofErr w:type="spellStart"/>
-            <w:r>
-              <w:rPr>
-                <w:sz w:val="20"/>
-                <w:szCs w:val="20"/>
-                <w:lang w:val="el-GR"/>
-              </w:rPr>
-              <w:t>Μαρτ</w:t>
-            </w:r>
-            <w:proofErr w:type="spellEnd"/>
-            <w:r>
-              <w:rPr>
-                <w:sz w:val="20"/>
-                <w:szCs w:val="20"/>
-                <w:lang w:val="el-GR"/>
-              </w:rPr>
-              <w:t xml:space="preserve">.                                </w:t>
+            <w:r>
+              <w:rPr>
+                <w:sz w:val="20"/>
+                <w:szCs w:val="20"/>
+                <w:lang w:val="el-GR"/>
+              </w:rPr>
+              <w:t xml:space="preserve">Μαρτ.                                </w:t>
             </w:r>
           </w:p>
           <w:p>
@@ -7819,23 +7569,13 @@
               </w:rPr>
               <w:t>21</w:t>
             </w:r>
-            <w:proofErr w:type="spellStart"/>
-            <w:r>
-              <w:rPr>
-                <w:sz w:val="20"/>
-                <w:szCs w:val="20"/>
-                <w:lang w:val="el-GR"/>
-              </w:rPr>
-              <w:t>Μαρτ</w:t>
-            </w:r>
-            <w:proofErr w:type="spellEnd"/>
-            <w:r>
-              <w:rPr>
-                <w:sz w:val="20"/>
-                <w:szCs w:val="20"/>
-                <w:lang w:val="el-GR"/>
-              </w:rPr>
-              <w:t>.</w:t>
+            <w:r>
+              <w:rPr>
+                <w:sz w:val="20"/>
+                <w:szCs w:val="20"/>
+                <w:lang w:val="el-GR"/>
+              </w:rPr>
+              <w:t>Μαρτ.</w:t>
             </w:r>
           </w:p>
         </w:tc>
@@ -7975,15 +7715,7 @@
                 <w:szCs w:val="20"/>
                 <w:lang w:val="el-GR"/>
               </w:rPr>
-              <w:t>Απρ</w:t>
-            </w:r>
-            <w:r>
-              <w:rPr>
-                <w:sz w:val="20"/>
-                <w:szCs w:val="20"/>
-                <w:lang w:val="el-GR"/>
-              </w:rPr>
-              <w:t xml:space="preserve">.                                </w:t>
+              <w:t xml:space="preserve">Απρ.                                </w:t>
             </w:r>
           </w:p>
           <w:p>
@@ -8019,23 +7751,13 @@
               </w:rPr>
               <w:t>27</w:t>
             </w:r>
-            <w:proofErr w:type="spellStart"/>
-            <w:r>
-              <w:rPr>
-                <w:sz w:val="20"/>
-                <w:szCs w:val="20"/>
-                <w:lang w:val="el-GR"/>
-              </w:rPr>
-              <w:t>Μαρτ</w:t>
-            </w:r>
-            <w:proofErr w:type="spellEnd"/>
-            <w:r>
-              <w:rPr>
-                <w:sz w:val="20"/>
-                <w:szCs w:val="20"/>
-                <w:lang w:val="el-GR"/>
-              </w:rPr>
-              <w:t>.</w:t>
+            <w:r>
+              <w:rPr>
+                <w:sz w:val="20"/>
+                <w:szCs w:val="20"/>
+                <w:lang w:val="el-GR"/>
+              </w:rPr>
+              <w:t>Μαρτ.</w:t>
             </w:r>
           </w:p>
         </w:tc>
@@ -8114,23 +7836,13 @@
               </w:rPr>
               <w:t>27</w:t>
             </w:r>
-            <w:proofErr w:type="spellStart"/>
-            <w:r>
-              <w:rPr>
-                <w:sz w:val="20"/>
-                <w:szCs w:val="20"/>
-                <w:lang w:val="el-GR"/>
-              </w:rPr>
-              <w:t>Μαρτ</w:t>
-            </w:r>
-            <w:proofErr w:type="spellEnd"/>
-            <w:r>
-              <w:rPr>
-                <w:sz w:val="20"/>
-                <w:szCs w:val="20"/>
-                <w:lang w:val="el-GR"/>
-              </w:rPr>
-              <w:t>.</w:t>
+            <w:r>
+              <w:rPr>
+                <w:sz w:val="20"/>
+                <w:szCs w:val="20"/>
+                <w:lang w:val="el-GR"/>
+              </w:rPr>
+              <w:t>Μαρτ.</w:t>
             </w:r>
           </w:p>
         </w:tc>
@@ -8368,15 +8080,7 @@
                 <w:szCs w:val="20"/>
                 <w:lang w:val="el-GR"/>
               </w:rPr>
-              <w:t xml:space="preserve"> </w:t>
-            </w:r>
-            <w:r>
-              <w:rPr>
-                <w:sz w:val="20"/>
-                <w:szCs w:val="20"/>
-                <w:lang w:val="el-GR"/>
-              </w:rPr>
-              <w:t xml:space="preserve"> 1Απρ.</w:t>
+              <w:t xml:space="preserve">  1Απρ.</w:t>
             </w:r>
           </w:p>
         </w:tc>
@@ -8434,13 +8138,7 @@
               <w:rPr>
                 <w:lang w:val="el-GR"/>
               </w:rPr>
-              <w:t>Τ20(Μ3)</w:t>
-            </w:r>
-            <w:r>
-              <w:rPr>
-                <w:lang w:val="el-GR"/>
-              </w:rPr>
-              <w:t xml:space="preserve">     </w:t>
+              <w:t xml:space="preserve">Τ20(Μ3)     </w:t>
             </w:r>
           </w:p>
         </w:tc>
@@ -9246,7 +8944,6 @@
                 <w:lang w:val="el-GR"/>
               </w:rPr>
             </w:pPr>
-            <w:proofErr w:type="spellStart"/>
             <w:r>
               <w:rPr>
                 <w:sz w:val="20"/>
@@ -9255,7 +8952,6 @@
               </w:rPr>
               <w:t>Έν</w:t>
             </w:r>
-            <w:proofErr w:type="spellEnd"/>
           </w:p>
         </w:tc>
         <w:tc>

</xml_diff>

<commit_message>
Deleted pdf with watermark
</commit_message>
<xml_diff>
--- a/Documents/Team-plan-v0.1.docx
+++ b/Documents/Team-plan-v0.1.docx
@@ -1050,11 +1050,9 @@
         </w:rPr>
         <w:t xml:space="preserve"> και ως </w:t>
       </w:r>
-      <w:proofErr w:type="spellStart"/>
       <w:r>
         <w:t>Scrumban</w:t>
       </w:r>
-      <w:proofErr w:type="spellEnd"/>
       <w:r>
         <w:rPr>
           <w:lang w:val="el-GR"/>
@@ -1912,11 +1910,9 @@
         </w:rPr>
         <w:t xml:space="preserve">σχεδιαστής </w:t>
       </w:r>
-      <w:proofErr w:type="spellStart"/>
       <w:r>
         <w:t>gui</w:t>
       </w:r>
-      <w:proofErr w:type="spellEnd"/>
       <w:r>
         <w:rPr>
           <w:lang w:val="el-GR"/>
@@ -2251,16 +2247,8 @@
         <w:rPr>
           <w:lang w:val="el-GR"/>
         </w:rPr>
-        <w:t xml:space="preserve">είναι ένα στάδιο όπου μια δραστηριότητα, παρά το πέρας της, παραμένει για </w:t>
-      </w:r>
-      <w:proofErr w:type="spellStart"/>
-      <w:r>
-        <w:rPr>
-          <w:lang w:val="el-GR"/>
-        </w:rPr>
-        <w:t>αυτοαξιολόγηση</w:t>
-      </w:r>
-      <w:proofErr w:type="spellEnd"/>
+        <w:t>είναι ένα στάδιο όπου μια δραστηριότητα, παρά το πέρας της, παραμένει για αυτοαξιολόγηση</w:t>
+      </w:r>
       <w:r>
         <w:rPr>
           <w:lang w:val="el-GR"/>
@@ -3392,11 +3380,9 @@
         </w:rPr>
         <w:t xml:space="preserve"> </w:t>
       </w:r>
-      <w:proofErr w:type="spellStart"/>
       <w:r>
         <w:t>SmartDraw</w:t>
       </w:r>
-      <w:proofErr w:type="spellEnd"/>
       <w:r>
         <w:rPr>
           <w:lang w:val="el-GR"/>
@@ -4420,21 +4406,7 @@
         <w:rPr>
           <w:lang w:val="el-GR"/>
         </w:rPr>
-        <w:t xml:space="preserve">Εκτίμιση </w:t>
-      </w:r>
-      <w:proofErr w:type="spellStart"/>
-      <w:r>
-        <w:rPr>
-          <w:lang w:val="el-GR"/>
-        </w:rPr>
-        <w:t>Εφικτότητας</w:t>
-      </w:r>
-      <w:proofErr w:type="spellEnd"/>
-      <w:r>
-        <w:rPr>
-          <w:lang w:val="el-GR"/>
-        </w:rPr>
-        <w:t xml:space="preserve"> Έργου</w:t>
+        <w:t>Εκτίμιση Εφικτότητας Έργου</w:t>
       </w:r>
     </w:p>
     <w:p>
@@ -5608,19 +5580,11 @@
         </w:rPr>
         <w:t xml:space="preserve">  (</w:t>
       </w:r>
-      <w:proofErr w:type="spellStart"/>
-      <w:r>
-        <w:rPr>
-          <w:lang w:val="el-GR"/>
-        </w:rPr>
-        <w:t>προυποθεση</w:t>
-      </w:r>
-      <w:proofErr w:type="spellEnd"/>
-      <w:r>
-        <w:rPr>
-          <w:lang w:val="el-GR"/>
-        </w:rPr>
-        <w:t xml:space="preserve"> </w:t>
+      <w:r>
+        <w:rPr>
+          <w:lang w:val="el-GR"/>
+        </w:rPr>
+        <w:t xml:space="preserve">προυποθεση </w:t>
       </w:r>
       <w:r>
         <w:t>domain</w:t>
@@ -6281,31 +6245,13 @@
                 <w:lang w:val="el-GR"/>
               </w:rPr>
             </w:pPr>
-            <w:proofErr w:type="spellStart"/>
             <w:r>
               <w:rPr>
                 <w:color w:val="000000" w:themeColor="text1"/>
                 <w:lang w:val="el-GR"/>
               </w:rPr>
-              <w:t>Ενωρίτερη</w:t>
-            </w:r>
-            <w:proofErr w:type="spellEnd"/>
-            <w:r>
-              <w:rPr>
-                <w:color w:val="000000" w:themeColor="text1"/>
-                <w:lang w:val="el-GR"/>
-              </w:rPr>
-              <w:t>/</w:t>
-            </w:r>
-            <w:proofErr w:type="spellStart"/>
-            <w:r>
-              <w:rPr>
-                <w:color w:val="000000" w:themeColor="text1"/>
-                <w:lang w:val="el-GR"/>
-              </w:rPr>
-              <w:t>ος</w:t>
-            </w:r>
-            <w:proofErr w:type="spellEnd"/>
+              <w:t>Ενωρίτερη/ος</w:t>
+            </w:r>
           </w:p>
         </w:tc>
         <w:tc>
@@ -9197,23 +9143,13 @@
               </w:rPr>
               <w:t>27</w:t>
             </w:r>
-            <w:proofErr w:type="spellStart"/>
-            <w:r>
-              <w:rPr>
-                <w:sz w:val="20"/>
-                <w:szCs w:val="20"/>
-                <w:lang w:val="el-GR"/>
-              </w:rPr>
-              <w:t>Μαρτ</w:t>
-            </w:r>
-            <w:proofErr w:type="spellEnd"/>
-            <w:r>
-              <w:rPr>
-                <w:sz w:val="20"/>
-                <w:szCs w:val="20"/>
-                <w:lang w:val="el-GR"/>
-              </w:rPr>
-              <w:t xml:space="preserve">.                                </w:t>
+            <w:r>
+              <w:rPr>
+                <w:sz w:val="20"/>
+                <w:szCs w:val="20"/>
+                <w:lang w:val="el-GR"/>
+              </w:rPr>
+              <w:t xml:space="preserve">Μαρτ.                                </w:t>
             </w:r>
           </w:p>
           <w:p>
@@ -9249,23 +9185,13 @@
               </w:rPr>
               <w:t>21</w:t>
             </w:r>
-            <w:proofErr w:type="spellStart"/>
-            <w:r>
-              <w:rPr>
-                <w:sz w:val="20"/>
-                <w:szCs w:val="20"/>
-                <w:lang w:val="el-GR"/>
-              </w:rPr>
-              <w:t>Μαρτ</w:t>
-            </w:r>
-            <w:proofErr w:type="spellEnd"/>
-            <w:r>
-              <w:rPr>
-                <w:sz w:val="20"/>
-                <w:szCs w:val="20"/>
-                <w:lang w:val="el-GR"/>
-              </w:rPr>
-              <w:t>.</w:t>
+            <w:r>
+              <w:rPr>
+                <w:sz w:val="20"/>
+                <w:szCs w:val="20"/>
+                <w:lang w:val="el-GR"/>
+              </w:rPr>
+              <w:t>Μαρτ.</w:t>
             </w:r>
           </w:p>
         </w:tc>
@@ -9310,7 +9236,6 @@
               </w:rPr>
               <w:t>27</w:t>
             </w:r>
-            <w:proofErr w:type="spellStart"/>
             <w:r>
               <w:rPr>
                 <w:sz w:val="20"/>
@@ -9327,7 +9252,6 @@
               </w:rPr>
               <w:t>αρτ</w:t>
             </w:r>
-            <w:proofErr w:type="spellEnd"/>
             <w:r>
               <w:rPr>
                 <w:sz w:val="20"/>
@@ -9370,23 +9294,13 @@
               </w:rPr>
               <w:t>21</w:t>
             </w:r>
-            <w:proofErr w:type="spellStart"/>
-            <w:r>
-              <w:rPr>
-                <w:sz w:val="20"/>
-                <w:szCs w:val="20"/>
-                <w:lang w:val="el-GR"/>
-              </w:rPr>
-              <w:t>Μαρτ</w:t>
-            </w:r>
-            <w:proofErr w:type="spellEnd"/>
-            <w:r>
-              <w:rPr>
-                <w:sz w:val="20"/>
-                <w:szCs w:val="20"/>
-                <w:lang w:val="el-GR"/>
-              </w:rPr>
-              <w:t>.</w:t>
+            <w:r>
+              <w:rPr>
+                <w:sz w:val="20"/>
+                <w:szCs w:val="20"/>
+                <w:lang w:val="el-GR"/>
+              </w:rPr>
+              <w:t>Μαρτ.</w:t>
             </w:r>
           </w:p>
         </w:tc>
@@ -9598,23 +9512,13 @@
               </w:rPr>
               <w:t>27</w:t>
             </w:r>
-            <w:proofErr w:type="spellStart"/>
-            <w:r>
-              <w:rPr>
-                <w:sz w:val="20"/>
-                <w:szCs w:val="20"/>
-                <w:lang w:val="el-GR"/>
-              </w:rPr>
-              <w:t>Μαρτ</w:t>
-            </w:r>
-            <w:proofErr w:type="spellEnd"/>
-            <w:r>
-              <w:rPr>
-                <w:sz w:val="20"/>
-                <w:szCs w:val="20"/>
-                <w:lang w:val="el-GR"/>
-              </w:rPr>
-              <w:t>.</w:t>
+            <w:r>
+              <w:rPr>
+                <w:sz w:val="20"/>
+                <w:szCs w:val="20"/>
+                <w:lang w:val="el-GR"/>
+              </w:rPr>
+              <w:t>Μαρτ.</w:t>
             </w:r>
           </w:p>
         </w:tc>
@@ -9693,23 +9597,13 @@
               </w:rPr>
               <w:t>27</w:t>
             </w:r>
-            <w:proofErr w:type="spellStart"/>
-            <w:r>
-              <w:rPr>
-                <w:sz w:val="20"/>
-                <w:szCs w:val="20"/>
-                <w:lang w:val="el-GR"/>
-              </w:rPr>
-              <w:t>Μαρτ</w:t>
-            </w:r>
-            <w:proofErr w:type="spellEnd"/>
-            <w:r>
-              <w:rPr>
-                <w:sz w:val="20"/>
-                <w:szCs w:val="20"/>
-                <w:lang w:val="el-GR"/>
-              </w:rPr>
-              <w:t>.</w:t>
+            <w:r>
+              <w:rPr>
+                <w:sz w:val="20"/>
+                <w:szCs w:val="20"/>
+                <w:lang w:val="el-GR"/>
+              </w:rPr>
+              <w:t>Μαρτ.</w:t>
             </w:r>
           </w:p>
         </w:tc>
@@ -14369,36 +14263,20 @@
         </w:rPr>
         <w:t xml:space="preserve">εργαλείο </w:t>
       </w:r>
-      <w:proofErr w:type="spellStart"/>
       <w:r>
         <w:t>Instagantt</w:t>
       </w:r>
-      <w:proofErr w:type="spellEnd"/>
-      <w:r>
-        <w:rPr>
-          <w:lang w:val="el-GR"/>
-        </w:rPr>
-        <w:t xml:space="preserve"> </w:t>
-      </w:r>
-      <w:r>
-        <w:rPr>
-          <w:lang w:val="el-GR"/>
-        </w:rPr>
-        <w:t xml:space="preserve">στον </w:t>
-      </w:r>
-      <w:proofErr w:type="spellStart"/>
-      <w:r>
-        <w:rPr>
-          <w:lang w:val="el-GR"/>
-        </w:rPr>
-        <w:t>ιστότοπο</w:t>
-      </w:r>
-      <w:proofErr w:type="spellEnd"/>
-      <w:r>
-        <w:rPr>
-          <w:lang w:val="el-GR"/>
-        </w:rPr>
-        <w:t xml:space="preserve"> </w:t>
+      <w:r>
+        <w:rPr>
+          <w:lang w:val="el-GR"/>
+        </w:rPr>
+        <w:t xml:space="preserve"> </w:t>
+      </w:r>
+      <w:r>
+        <w:rPr>
+          <w:lang w:val="el-GR"/>
+        </w:rPr>
+        <w:t xml:space="preserve">στον ιστότοπο </w:t>
       </w:r>
       <w:hyperlink r:id="rId14" w:history="1">
         <w:r>
@@ -14709,46 +14587,28 @@
         </w:rPr>
         <w:t xml:space="preserve">εργαλείο </w:t>
       </w:r>
-      <w:proofErr w:type="spellStart"/>
       <w:r>
         <w:t>SmartDraw</w:t>
       </w:r>
-      <w:proofErr w:type="spellEnd"/>
-      <w:r>
-        <w:rPr>
-          <w:lang w:val="el-GR"/>
-        </w:rPr>
-        <w:t xml:space="preserve"> </w:t>
-      </w:r>
-      <w:r>
-        <w:rPr>
-          <w:lang w:val="el-GR"/>
-        </w:rPr>
-        <w:t xml:space="preserve">στον </w:t>
-      </w:r>
-      <w:proofErr w:type="spellStart"/>
-      <w:r>
-        <w:rPr>
-          <w:lang w:val="el-GR"/>
-        </w:rPr>
-        <w:t>ιστότοπο</w:t>
-      </w:r>
-      <w:proofErr w:type="spellEnd"/>
-      <w:r>
-        <w:rPr>
-          <w:lang w:val="el-GR"/>
-        </w:rPr>
-        <w:t xml:space="preserve"> </w:t>
+      <w:r>
+        <w:rPr>
+          <w:lang w:val="el-GR"/>
+        </w:rPr>
+        <w:t xml:space="preserve"> </w:t>
+      </w:r>
+      <w:r>
+        <w:rPr>
+          <w:lang w:val="el-GR"/>
+        </w:rPr>
+        <w:t xml:space="preserve">στον ιστότοπο </w:t>
       </w:r>
       <w:hyperlink r:id="rId16" w:history="1">
-        <w:proofErr w:type="spellStart"/>
         <w:r>
           <w:rPr>
             <w:rStyle w:val="-"/>
           </w:rPr>
           <w:t>SmartDraw</w:t>
         </w:r>
-        <w:proofErr w:type="spellEnd"/>
         <w:r>
           <w:rPr>
             <w:rStyle w:val="-"/>
@@ -14958,21 +14818,6 @@
           <w:lang w:val="el-GR"/>
         </w:rPr>
         <w:t xml:space="preserve">ως </w:t>
-      </w:r>
-      <w:r>
-        <w:t>pdf</w:t>
-      </w:r>
-      <w:r>
-        <w:rPr>
-          <w:lang w:val="el-GR"/>
-        </w:rPr>
-        <w:t xml:space="preserve"> </w:t>
-      </w:r>
-      <w:r>
-        <w:rPr>
-          <w:lang w:val="el-GR"/>
-        </w:rPr>
-        <w:t xml:space="preserve">και </w:t>
       </w:r>
       <w:r>
         <w:t>jpg</w:t>

</xml_diff>

<commit_message>
Quality check with the team
</commit_message>
<xml_diff>
--- a/Documents/Team-plan-v0.1.docx
+++ b/Documents/Team-plan-v0.1.docx
@@ -1050,9 +1050,11 @@
         </w:rPr>
         <w:t xml:space="preserve"> και ως </w:t>
       </w:r>
+      <w:proofErr w:type="spellStart"/>
       <w:r>
         <w:t>Scrumban</w:t>
       </w:r>
+      <w:proofErr w:type="spellEnd"/>
       <w:r>
         <w:rPr>
           <w:lang w:val="el-GR"/>
@@ -1826,7 +1828,19 @@
         <w:rPr>
           <w:lang w:val="el-GR"/>
         </w:rPr>
-        <w:t xml:space="preserve">αποτελείτε </w:t>
+        <w:t>αποτελείτ</w:t>
+      </w:r>
+      <w:r>
+        <w:rPr>
+          <w:lang w:val="el-GR"/>
+        </w:rPr>
+        <w:t>αι</w:t>
+      </w:r>
+      <w:r>
+        <w:rPr>
+          <w:lang w:val="el-GR"/>
+        </w:rPr>
+        <w:t xml:space="preserve"> </w:t>
       </w:r>
       <w:r>
         <w:rPr>
@@ -1910,9 +1924,11 @@
         </w:rPr>
         <w:t xml:space="preserve">σχεδιαστής </w:t>
       </w:r>
+      <w:proofErr w:type="spellStart"/>
       <w:r>
         <w:t>gui</w:t>
       </w:r>
+      <w:proofErr w:type="spellEnd"/>
       <w:r>
         <w:rPr>
           <w:lang w:val="el-GR"/>
@@ -2079,7 +2095,19 @@
         <w:rPr>
           <w:lang w:val="el-GR"/>
         </w:rPr>
-        <w:t xml:space="preserve">τοποθετείτε στο </w:t>
+        <w:t>τοποθετείτ</w:t>
+      </w:r>
+      <w:r>
+        <w:rPr>
+          <w:lang w:val="el-GR"/>
+        </w:rPr>
+        <w:t>αι</w:t>
+      </w:r>
+      <w:r>
+        <w:rPr>
+          <w:lang w:val="el-GR"/>
+        </w:rPr>
+        <w:t xml:space="preserve"> στο </w:t>
       </w:r>
       <w:r>
         <w:t>Kanban</w:t>
@@ -2097,13 +2125,43 @@
         <w:rPr>
           <w:lang w:val="el-GR"/>
         </w:rPr>
-        <w:t xml:space="preserve"> </w:t>
-      </w:r>
-      <w:r>
-        <w:rPr>
-          <w:lang w:val="el-GR"/>
-        </w:rPr>
-        <w:t xml:space="preserve">όπου κάθε φορά μετακινείται μια θέση, ανάλογα με το αν υπήρξε πρόοδος, αλλιώς μένει στάσιμο στη στήλη που άνηκε. Προσθέσαμε δυο στήλες </w:t>
+        <w:t>,</w:t>
+      </w:r>
+      <w:r>
+        <w:rPr>
+          <w:lang w:val="el-GR"/>
+        </w:rPr>
+        <w:t xml:space="preserve"> </w:t>
+      </w:r>
+      <w:r>
+        <w:rPr>
+          <w:lang w:val="el-GR"/>
+        </w:rPr>
+        <w:t xml:space="preserve">όπου κάθε φορά μετακινείται μια θέση, ανάλογα με το αν υπήρξε πρόοδος, αλλιώς μένει στάσιμο στη στήλη που </w:t>
+      </w:r>
+      <w:r>
+        <w:rPr>
+          <w:lang w:val="el-GR"/>
+        </w:rPr>
+        <w:t>α</w:t>
+      </w:r>
+      <w:r>
+        <w:rPr>
+          <w:lang w:val="el-GR"/>
+        </w:rPr>
+        <w:t>ν</w:t>
+      </w:r>
+      <w:r>
+        <w:rPr>
+          <w:lang w:val="el-GR"/>
+        </w:rPr>
+        <w:t>ή</w:t>
+      </w:r>
+      <w:r>
+        <w:rPr>
+          <w:lang w:val="el-GR"/>
+        </w:rPr>
+        <w:t xml:space="preserve">κε. Προσθέσαμε δυο στήλες </w:t>
       </w:r>
       <w:r>
         <w:t>Testing</w:t>
@@ -2247,8 +2305,16 @@
         <w:rPr>
           <w:lang w:val="el-GR"/>
         </w:rPr>
-        <w:t>είναι ένα στάδιο όπου μια δραστηριότητα, παρά το πέρας της, παραμένει για αυτοαξιολόγηση</w:t>
-      </w:r>
+        <w:t xml:space="preserve">είναι ένα στάδιο όπου μια δραστηριότητα, παρά το πέρας της, παραμένει για </w:t>
+      </w:r>
+      <w:proofErr w:type="spellStart"/>
+      <w:r>
+        <w:rPr>
+          <w:lang w:val="el-GR"/>
+        </w:rPr>
+        <w:t>αυτοαξιολόγηση</w:t>
+      </w:r>
+      <w:proofErr w:type="spellEnd"/>
       <w:r>
         <w:rPr>
           <w:lang w:val="el-GR"/>
@@ -2259,19 +2325,43 @@
         <w:rPr>
           <w:lang w:val="el-GR"/>
         </w:rPr>
-        <w:t xml:space="preserve"> Ως όριο θέσαμε τις 20 ταυτόχρονες δραστηριότητες.</w:t>
-      </w:r>
-      <w:r>
-        <w:rPr>
-          <w:lang w:val="el-GR"/>
-        </w:rPr>
-        <w:t xml:space="preserve"> </w:t>
-      </w:r>
-      <w:r>
-        <w:rPr>
-          <w:lang w:val="el-GR"/>
-        </w:rPr>
-        <w:t xml:space="preserve">Με τη μέθοδο αυτή τα μέλη έχουν σφαιρική εικόνα των τμημάτων του </w:t>
+        <w:t xml:space="preserve"> Ως όριο</w:t>
+      </w:r>
+      <w:r>
+        <w:rPr>
+          <w:lang w:val="el-GR"/>
+        </w:rPr>
+        <w:t>,</w:t>
+      </w:r>
+      <w:r>
+        <w:rPr>
+          <w:lang w:val="el-GR"/>
+        </w:rPr>
+        <w:t xml:space="preserve"> θέσαμε τις 20 ταυτόχρονες δραστηριότητες.</w:t>
+      </w:r>
+      <w:r>
+        <w:rPr>
+          <w:lang w:val="el-GR"/>
+        </w:rPr>
+        <w:t xml:space="preserve"> </w:t>
+      </w:r>
+      <w:r>
+        <w:rPr>
+          <w:lang w:val="el-GR"/>
+        </w:rPr>
+        <w:t>Με τη μέθοδο αυτή</w:t>
+      </w:r>
+      <w:r>
+        <w:rPr>
+          <w:lang w:val="el-GR"/>
+        </w:rPr>
+        <w:t>,</w:t>
+      </w:r>
+      <w:r>
+        <w:rPr>
+          <w:lang w:val="el-GR"/>
+        </w:rPr>
+        <w:t xml:space="preserve"> τα μέλη έχουν σφαιρική εικόνα των τμημάτων του </w:t>
       </w:r>
       <w:r>
         <w:t>Project</w:t>
@@ -2551,7 +2641,19 @@
         <w:rPr>
           <w:lang w:val="el-GR"/>
         </w:rPr>
-        <w:t xml:space="preserve">ορίσαμε τρεις, σταθερές ημέρες, ηλεκτρονικής συνάντησης, αλλά ο καθένας εργάζεται καθημερινά ατομικά και κατακερματισμένα. Τα </w:t>
+        <w:t xml:space="preserve">ορίσαμε τρεις, σταθερές ημέρες, ηλεκτρονικής συνάντησης, αλλά ο καθένας εργάζεται καθημερινά ατομικά και </w:t>
+      </w:r>
+      <w:r>
+        <w:rPr>
+          <w:lang w:val="el-GR"/>
+        </w:rPr>
+        <w:t>παράλληλα</w:t>
+      </w:r>
+      <w:r>
+        <w:rPr>
+          <w:lang w:val="el-GR"/>
+        </w:rPr>
+        <w:t xml:space="preserve">. Τα </w:t>
       </w:r>
       <w:r>
         <w:t>sprint</w:t>
@@ -2593,6 +2695,11 @@
       </w:pPr>
     </w:p>
     <w:p>
+      <w:pPr>
+        <w:rPr>
+          <w:lang w:val="el-GR"/>
+        </w:rPr>
+      </w:pPr>
       <w:r>
         <w:rPr>
           <w:lang w:val="el-GR"/>
@@ -2691,13 +2798,37 @@
         <w:rPr>
           <w:lang w:val="el-GR"/>
         </w:rPr>
-        <w:t xml:space="preserve"> </w:t>
-      </w:r>
-      <w:r>
-        <w:rPr>
-          <w:lang w:val="el-GR"/>
-        </w:rPr>
-        <w:t>είχε και αυτή</w:t>
+        <w:t xml:space="preserve"> πιστεύουμε θα</w:t>
+      </w:r>
+      <w:r>
+        <w:rPr>
+          <w:lang w:val="el-GR"/>
+        </w:rPr>
+        <w:t xml:space="preserve"> </w:t>
+      </w:r>
+      <w:r>
+        <w:rPr>
+          <w:lang w:val="el-GR"/>
+        </w:rPr>
+        <w:t>έ</w:t>
+      </w:r>
+      <w:r>
+        <w:rPr>
+          <w:lang w:val="el-GR"/>
+        </w:rPr>
+        <w:t>χε</w:t>
+      </w:r>
+      <w:r>
+        <w:rPr>
+          <w:lang w:val="el-GR"/>
+        </w:rPr>
+        <w:t>ι</w:t>
+      </w:r>
+      <w:r>
+        <w:rPr>
+          <w:lang w:val="el-GR"/>
+        </w:rPr>
+        <w:t xml:space="preserve"> και αυτή</w:t>
       </w:r>
       <w:r>
         <w:rPr>
@@ -2781,13 +2912,40 @@
         <w:rPr>
           <w:lang w:val="el-GR"/>
         </w:rPr>
-        <w:t xml:space="preserve"> είναι καθημερινά και διακρίνονται σε </w:t>
-      </w:r>
-      <w:r>
-        <w:rPr>
-          <w:lang w:val="el-GR"/>
-        </w:rPr>
-        <w:t>coding, testing, listening</w:t>
+        <w:t xml:space="preserve"> είναι καθημερινά και διακρίνονται σε</w:t>
+      </w:r>
+      <w:r>
+        <w:rPr>
+          <w:lang w:val="el-GR"/>
+        </w:rPr>
+        <w:t xml:space="preserve"> </w:t>
+      </w:r>
+      <w:r>
+        <w:t>coding</w:t>
+      </w:r>
+      <w:r>
+        <w:rPr>
+          <w:lang w:val="el-GR"/>
+        </w:rPr>
+        <w:t xml:space="preserve">, </w:t>
+      </w:r>
+      <w:r>
+        <w:t>testing</w:t>
+      </w:r>
+      <w:r>
+        <w:rPr>
+          <w:lang w:val="el-GR"/>
+        </w:rPr>
+        <w:t>,</w:t>
+      </w:r>
+      <w:r>
+        <w:rPr>
+          <w:lang w:val="el-GR"/>
+        </w:rPr>
+        <w:t xml:space="preserve"> </w:t>
+      </w:r>
+      <w:r>
+        <w:t>listening</w:t>
       </w:r>
       <w:r>
         <w:rPr>
@@ -2847,13 +3005,49 @@
         <w:rPr>
           <w:lang w:val="el-GR"/>
         </w:rPr>
-        <w:t>, στην οποία προγραμματιστές δουλεύουν σε ζεύγη. Σε αυτά ένας γράφει κώδικα, ενώ ο δεύτερος παρατηρεί για τυχών λάθη, κατευθύνει τον συνεργάτη του ανά γραμμή. Οι δυο αυτοί ρόλοι εναλλάσσονται συνεχώς. Αποτέλεσμα αυτή της μεθόδου είναι, ποιοτικός τελικός κώδικας και αποφυγή αδιεξόδων.</w:t>
-      </w:r>
-      <w:r>
-        <w:rPr>
-          <w:lang w:val="el-GR"/>
-        </w:rPr>
-        <w:t xml:space="preserve"> Τέλος, στην οργάνωση της ανάπτυξης κώδικα χρησιμοποιούμε βρόγχους σχεδιασμού και ερεθίσματος (</w:t>
+        <w:t>, στην οποία προγραμματιστές δουλεύουν σε ζεύγη. Σε αυτά ένας γράφει κώδικα, ενώ ο δεύτερος παρατηρεί για τυχ</w:t>
+      </w:r>
+      <w:r>
+        <w:rPr>
+          <w:lang w:val="el-GR"/>
+        </w:rPr>
+        <w:t>ό</w:t>
+      </w:r>
+      <w:r>
+        <w:rPr>
+          <w:lang w:val="el-GR"/>
+        </w:rPr>
+        <w:t>ν λάθη, κατευθύνει τον συνεργάτη του ανά γραμμή. Οι δυο αυτοί ρόλοι εναλλάσσονται συνεχώς. Αποτέλεσμα αυτή της μεθόδου είναι, ποιοτικό</w:t>
+      </w:r>
+      <w:r>
+        <w:rPr>
+          <w:lang w:val="el-GR"/>
+        </w:rPr>
+        <w:t>τερος</w:t>
+      </w:r>
+      <w:r>
+        <w:rPr>
+          <w:lang w:val="el-GR"/>
+        </w:rPr>
+        <w:t xml:space="preserve"> τελικός κώδικας και αποφυγή αδιεξόδων.</w:t>
+      </w:r>
+      <w:r>
+        <w:rPr>
+          <w:lang w:val="el-GR"/>
+        </w:rPr>
+        <w:t xml:space="preserve"> Τέλος, στην οργάνωση της ανάπτυξης κώδικα χρησιμοποιούμε βρόγχους σχεδιασμού και </w:t>
+      </w:r>
+      <w:r>
+        <w:rPr>
+          <w:lang w:val="el-GR"/>
+        </w:rPr>
+        <w:t>ανατροφοδότησης</w:t>
+      </w:r>
+      <w:r>
+        <w:rPr>
+          <w:lang w:val="el-GR"/>
+        </w:rPr>
+        <w:t xml:space="preserve"> (</w:t>
       </w:r>
       <w:r>
         <w:t>Planning</w:t>
@@ -2931,6 +3125,9 @@
         <w:t xml:space="preserve"> Ο βρόγχος αυτός φαίνεται και παρακάτω</w:t>
       </w:r>
       <w:r>
+        <w:rPr>
+          <w:lang w:val="el-GR"/>
+        </w:rPr>
         <w:t>:</w:t>
       </w:r>
     </w:p>
@@ -3380,9 +3577,11 @@
         </w:rPr>
         <w:t xml:space="preserve"> </w:t>
       </w:r>
+      <w:proofErr w:type="spellStart"/>
       <w:r>
         <w:t>SmartDraw</w:t>
       </w:r>
+      <w:proofErr w:type="spellEnd"/>
       <w:r>
         <w:rPr>
           <w:lang w:val="el-GR"/>
@@ -4406,7 +4605,21 @@
         <w:rPr>
           <w:lang w:val="el-GR"/>
         </w:rPr>
-        <w:t>Εκτίμιση Εφικτότητας Έργου</w:t>
+        <w:t xml:space="preserve">Εκτίμιση </w:t>
+      </w:r>
+      <w:proofErr w:type="spellStart"/>
+      <w:r>
+        <w:rPr>
+          <w:lang w:val="el-GR"/>
+        </w:rPr>
+        <w:t>Εφικτότητας</w:t>
+      </w:r>
+      <w:proofErr w:type="spellEnd"/>
+      <w:r>
+        <w:rPr>
+          <w:lang w:val="el-GR"/>
+        </w:rPr>
+        <w:t xml:space="preserve"> Έργου</w:t>
       </w:r>
     </w:p>
     <w:p>
@@ -5580,11 +5793,19 @@
         </w:rPr>
         <w:t xml:space="preserve">  (</w:t>
       </w:r>
-      <w:r>
-        <w:rPr>
-          <w:lang w:val="el-GR"/>
-        </w:rPr>
-        <w:t xml:space="preserve">προυποθεση </w:t>
+      <w:proofErr w:type="spellStart"/>
+      <w:r>
+        <w:rPr>
+          <w:lang w:val="el-GR"/>
+        </w:rPr>
+        <w:t>προυποθεση</w:t>
+      </w:r>
+      <w:proofErr w:type="spellEnd"/>
+      <w:r>
+        <w:rPr>
+          <w:lang w:val="el-GR"/>
+        </w:rPr>
+        <w:t xml:space="preserve"> </w:t>
       </w:r>
       <w:r>
         <w:t>domain</w:t>
@@ -6245,13 +6466,31 @@
                 <w:lang w:val="el-GR"/>
               </w:rPr>
             </w:pPr>
+            <w:proofErr w:type="spellStart"/>
             <w:r>
               <w:rPr>
                 <w:color w:val="000000" w:themeColor="text1"/>
                 <w:lang w:val="el-GR"/>
               </w:rPr>
-              <w:t>Ενωρίτερη/ος</w:t>
-            </w:r>
+              <w:t>Ενωρίτερη</w:t>
+            </w:r>
+            <w:proofErr w:type="spellEnd"/>
+            <w:r>
+              <w:rPr>
+                <w:color w:val="000000" w:themeColor="text1"/>
+                <w:lang w:val="el-GR"/>
+              </w:rPr>
+              <w:t>/</w:t>
+            </w:r>
+            <w:proofErr w:type="spellStart"/>
+            <w:r>
+              <w:rPr>
+                <w:color w:val="000000" w:themeColor="text1"/>
+                <w:lang w:val="el-GR"/>
+              </w:rPr>
+              <w:t>ος</w:t>
+            </w:r>
+            <w:proofErr w:type="spellEnd"/>
           </w:p>
         </w:tc>
         <w:tc>
@@ -9143,13 +9382,23 @@
               </w:rPr>
               <w:t>27</w:t>
             </w:r>
-            <w:r>
-              <w:rPr>
-                <w:sz w:val="20"/>
-                <w:szCs w:val="20"/>
-                <w:lang w:val="el-GR"/>
-              </w:rPr>
-              <w:t xml:space="preserve">Μαρτ.                                </w:t>
+            <w:proofErr w:type="spellStart"/>
+            <w:r>
+              <w:rPr>
+                <w:sz w:val="20"/>
+                <w:szCs w:val="20"/>
+                <w:lang w:val="el-GR"/>
+              </w:rPr>
+              <w:t>Μαρτ</w:t>
+            </w:r>
+            <w:proofErr w:type="spellEnd"/>
+            <w:r>
+              <w:rPr>
+                <w:sz w:val="20"/>
+                <w:szCs w:val="20"/>
+                <w:lang w:val="el-GR"/>
+              </w:rPr>
+              <w:t xml:space="preserve">.                                </w:t>
             </w:r>
           </w:p>
           <w:p>
@@ -9185,13 +9434,23 @@
               </w:rPr>
               <w:t>21</w:t>
             </w:r>
-            <w:r>
-              <w:rPr>
-                <w:sz w:val="20"/>
-                <w:szCs w:val="20"/>
-                <w:lang w:val="el-GR"/>
-              </w:rPr>
-              <w:t>Μαρτ.</w:t>
+            <w:proofErr w:type="spellStart"/>
+            <w:r>
+              <w:rPr>
+                <w:sz w:val="20"/>
+                <w:szCs w:val="20"/>
+                <w:lang w:val="el-GR"/>
+              </w:rPr>
+              <w:t>Μαρτ</w:t>
+            </w:r>
+            <w:proofErr w:type="spellEnd"/>
+            <w:r>
+              <w:rPr>
+                <w:sz w:val="20"/>
+                <w:szCs w:val="20"/>
+                <w:lang w:val="el-GR"/>
+              </w:rPr>
+              <w:t>.</w:t>
             </w:r>
           </w:p>
         </w:tc>
@@ -9236,6 +9495,7 @@
               </w:rPr>
               <w:t>27</w:t>
             </w:r>
+            <w:proofErr w:type="spellStart"/>
             <w:r>
               <w:rPr>
                 <w:sz w:val="20"/>
@@ -9252,6 +9512,7 @@
               </w:rPr>
               <w:t>αρτ</w:t>
             </w:r>
+            <w:proofErr w:type="spellEnd"/>
             <w:r>
               <w:rPr>
                 <w:sz w:val="20"/>
@@ -9294,13 +9555,23 @@
               </w:rPr>
               <w:t>21</w:t>
             </w:r>
-            <w:r>
-              <w:rPr>
-                <w:sz w:val="20"/>
-                <w:szCs w:val="20"/>
-                <w:lang w:val="el-GR"/>
-              </w:rPr>
-              <w:t>Μαρτ.</w:t>
+            <w:proofErr w:type="spellStart"/>
+            <w:r>
+              <w:rPr>
+                <w:sz w:val="20"/>
+                <w:szCs w:val="20"/>
+                <w:lang w:val="el-GR"/>
+              </w:rPr>
+              <w:t>Μαρτ</w:t>
+            </w:r>
+            <w:proofErr w:type="spellEnd"/>
+            <w:r>
+              <w:rPr>
+                <w:sz w:val="20"/>
+                <w:szCs w:val="20"/>
+                <w:lang w:val="el-GR"/>
+              </w:rPr>
+              <w:t>.</w:t>
             </w:r>
           </w:p>
         </w:tc>
@@ -9512,13 +9783,23 @@
               </w:rPr>
               <w:t>27</w:t>
             </w:r>
-            <w:r>
-              <w:rPr>
-                <w:sz w:val="20"/>
-                <w:szCs w:val="20"/>
-                <w:lang w:val="el-GR"/>
-              </w:rPr>
-              <w:t>Μαρτ.</w:t>
+            <w:proofErr w:type="spellStart"/>
+            <w:r>
+              <w:rPr>
+                <w:sz w:val="20"/>
+                <w:szCs w:val="20"/>
+                <w:lang w:val="el-GR"/>
+              </w:rPr>
+              <w:t>Μαρτ</w:t>
+            </w:r>
+            <w:proofErr w:type="spellEnd"/>
+            <w:r>
+              <w:rPr>
+                <w:sz w:val="20"/>
+                <w:szCs w:val="20"/>
+                <w:lang w:val="el-GR"/>
+              </w:rPr>
+              <w:t>.</w:t>
             </w:r>
           </w:p>
         </w:tc>
@@ -9597,13 +9878,23 @@
               </w:rPr>
               <w:t>27</w:t>
             </w:r>
-            <w:r>
-              <w:rPr>
-                <w:sz w:val="20"/>
-                <w:szCs w:val="20"/>
-                <w:lang w:val="el-GR"/>
-              </w:rPr>
-              <w:t>Μαρτ.</w:t>
+            <w:proofErr w:type="spellStart"/>
+            <w:r>
+              <w:rPr>
+                <w:sz w:val="20"/>
+                <w:szCs w:val="20"/>
+                <w:lang w:val="el-GR"/>
+              </w:rPr>
+              <w:t>Μαρτ</w:t>
+            </w:r>
+            <w:proofErr w:type="spellEnd"/>
+            <w:r>
+              <w:rPr>
+                <w:sz w:val="20"/>
+                <w:szCs w:val="20"/>
+                <w:lang w:val="el-GR"/>
+              </w:rPr>
+              <w:t>.</w:t>
             </w:r>
           </w:p>
         </w:tc>
@@ -14263,20 +14554,36 @@
         </w:rPr>
         <w:t xml:space="preserve">εργαλείο </w:t>
       </w:r>
+      <w:proofErr w:type="spellStart"/>
       <w:r>
         <w:t>Instagantt</w:t>
       </w:r>
-      <w:r>
-        <w:rPr>
-          <w:lang w:val="el-GR"/>
-        </w:rPr>
-        <w:t xml:space="preserve"> </w:t>
-      </w:r>
-      <w:r>
-        <w:rPr>
-          <w:lang w:val="el-GR"/>
-        </w:rPr>
-        <w:t xml:space="preserve">στον ιστότοπο </w:t>
+      <w:proofErr w:type="spellEnd"/>
+      <w:r>
+        <w:rPr>
+          <w:lang w:val="el-GR"/>
+        </w:rPr>
+        <w:t xml:space="preserve"> </w:t>
+      </w:r>
+      <w:r>
+        <w:rPr>
+          <w:lang w:val="el-GR"/>
+        </w:rPr>
+        <w:t xml:space="preserve">στον </w:t>
+      </w:r>
+      <w:proofErr w:type="spellStart"/>
+      <w:r>
+        <w:rPr>
+          <w:lang w:val="el-GR"/>
+        </w:rPr>
+        <w:t>ιστότοπο</w:t>
+      </w:r>
+      <w:proofErr w:type="spellEnd"/>
+      <w:r>
+        <w:rPr>
+          <w:lang w:val="el-GR"/>
+        </w:rPr>
+        <w:t xml:space="preserve"> </w:t>
       </w:r>
       <w:hyperlink r:id="rId14" w:history="1">
         <w:r>
@@ -14587,28 +14894,46 @@
         </w:rPr>
         <w:t xml:space="preserve">εργαλείο </w:t>
       </w:r>
+      <w:proofErr w:type="spellStart"/>
       <w:r>
         <w:t>SmartDraw</w:t>
       </w:r>
-      <w:r>
-        <w:rPr>
-          <w:lang w:val="el-GR"/>
-        </w:rPr>
-        <w:t xml:space="preserve"> </w:t>
-      </w:r>
-      <w:r>
-        <w:rPr>
-          <w:lang w:val="el-GR"/>
-        </w:rPr>
-        <w:t xml:space="preserve">στον ιστότοπο </w:t>
+      <w:proofErr w:type="spellEnd"/>
+      <w:r>
+        <w:rPr>
+          <w:lang w:val="el-GR"/>
+        </w:rPr>
+        <w:t xml:space="preserve"> </w:t>
+      </w:r>
+      <w:r>
+        <w:rPr>
+          <w:lang w:val="el-GR"/>
+        </w:rPr>
+        <w:t xml:space="preserve">στον </w:t>
+      </w:r>
+      <w:proofErr w:type="spellStart"/>
+      <w:r>
+        <w:rPr>
+          <w:lang w:val="el-GR"/>
+        </w:rPr>
+        <w:t>ιστότοπο</w:t>
+      </w:r>
+      <w:proofErr w:type="spellEnd"/>
+      <w:r>
+        <w:rPr>
+          <w:lang w:val="el-GR"/>
+        </w:rPr>
+        <w:t xml:space="preserve"> </w:t>
       </w:r>
       <w:hyperlink r:id="rId16" w:history="1">
+        <w:proofErr w:type="spellStart"/>
         <w:r>
           <w:rPr>
             <w:rStyle w:val="-"/>
           </w:rPr>
           <w:t>SmartDraw</w:t>
         </w:r>
+        <w:proofErr w:type="spellEnd"/>
         <w:r>
           <w:rPr>
             <w:rStyle w:val="-"/>

</xml_diff>